<commit_message>
Add possibility to optimize a schedule based on certain criteria. One can now input strings as valid numbers when converting a column index.
</commit_message>
<xml_diff>
--- a/GAS/Hilfe/Hilfe.docx
+++ b/GAS/Hilfe/Hilfe.docx
@@ -12,6 +12,13 @@
     </w:p>
     <w:sdt>
       <w:sdtPr>
+        <w:rPr>
+          <w:rFonts w:asciiTheme="minorHAnsi" w:eastAsiaTheme="minorHAnsi" w:hAnsiTheme="minorHAnsi" w:cstheme="minorBidi"/>
+          <w:color w:val="auto"/>
+          <w:sz w:val="22"/>
+          <w:szCs w:val="22"/>
+          <w:lang w:eastAsia="en-US"/>
+        </w:rPr>
         <w:id w:val="-366221832"/>
         <w:docPartObj>
           <w:docPartGallery w:val="Table of Contents"/>
@@ -20,13 +27,8 @@
       </w:sdtPr>
       <w:sdtEndPr>
         <w:rPr>
-          <w:rFonts w:asciiTheme="minorHAnsi" w:eastAsiaTheme="minorHAnsi" w:hAnsiTheme="minorHAnsi" w:cstheme="minorBidi"/>
           <w:b/>
           <w:bCs/>
-          <w:color w:val="auto"/>
-          <w:sz w:val="22"/>
-          <w:szCs w:val="22"/>
-          <w:lang w:eastAsia="en-US"/>
         </w:rPr>
       </w:sdtEndPr>
       <w:sdtContent>
@@ -59,7 +61,7 @@
           <w:r>
             <w:fldChar w:fldCharType="separate"/>
           </w:r>
-          <w:hyperlink w:anchor="_Toc79250785" w:history="1">
+          <w:hyperlink w:anchor="_Toc79254192" w:history="1">
             <w:r>
               <w:rPr>
                 <w:rStyle w:val="Hyperlink"/>
@@ -86,7 +88,7 @@
                 <w:noProof/>
                 <w:webHidden/>
               </w:rPr>
-              <w:instrText xml:space="preserve"> PAGEREF _Toc79250785 \h </w:instrText>
+              <w:instrText xml:space="preserve"> PAGEREF _Toc79254192 \h </w:instrText>
             </w:r>
             <w:r>
               <w:rPr>
@@ -129,7 +131,7 @@
               <w:lang w:eastAsia="de-DE"/>
             </w:rPr>
           </w:pPr>
-          <w:hyperlink w:anchor="_Toc79250786" w:history="1">
+          <w:hyperlink w:anchor="_Toc79254193" w:history="1">
             <w:r>
               <w:rPr>
                 <w:rStyle w:val="Hyperlink"/>
@@ -156,7 +158,7 @@
                 <w:noProof/>
                 <w:webHidden/>
               </w:rPr>
-              <w:instrText xml:space="preserve"> PAGEREF _Toc79250786 \h </w:instrText>
+              <w:instrText xml:space="preserve"> PAGEREF _Toc79254193 \h </w:instrText>
             </w:r>
             <w:r>
               <w:rPr>
@@ -199,7 +201,7 @@
               <w:lang w:eastAsia="de-DE"/>
             </w:rPr>
           </w:pPr>
-          <w:hyperlink w:anchor="_Toc79250787" w:history="1">
+          <w:hyperlink w:anchor="_Toc79254194" w:history="1">
             <w:r>
               <w:rPr>
                 <w:rStyle w:val="Hyperlink"/>
@@ -226,7 +228,7 @@
                 <w:noProof/>
                 <w:webHidden/>
               </w:rPr>
-              <w:instrText xml:space="preserve"> PAGEREF _Toc79250787 \h </w:instrText>
+              <w:instrText xml:space="preserve"> PAGEREF _Toc79254194 \h </w:instrText>
             </w:r>
             <w:r>
               <w:rPr>
@@ -269,7 +271,7 @@
               <w:lang w:eastAsia="de-DE"/>
             </w:rPr>
           </w:pPr>
-          <w:hyperlink w:anchor="_Toc79250788" w:history="1">
+          <w:hyperlink w:anchor="_Toc79254195" w:history="1">
             <w:r>
               <w:rPr>
                 <w:rStyle w:val="Hyperlink"/>
@@ -296,7 +298,7 @@
                 <w:noProof/>
                 <w:webHidden/>
               </w:rPr>
-              <w:instrText xml:space="preserve"> PAGEREF _Toc79250788 \h </w:instrText>
+              <w:instrText xml:space="preserve"> PAGEREF _Toc79254195 \h </w:instrText>
             </w:r>
             <w:r>
               <w:rPr>
@@ -339,7 +341,7 @@
               <w:lang w:eastAsia="de-DE"/>
             </w:rPr>
           </w:pPr>
-          <w:hyperlink w:anchor="_Toc79250789" w:history="1">
+          <w:hyperlink w:anchor="_Toc79254196" w:history="1">
             <w:r>
               <w:rPr>
                 <w:rStyle w:val="Hyperlink"/>
@@ -366,7 +368,7 @@
                 <w:noProof/>
                 <w:webHidden/>
               </w:rPr>
-              <w:instrText xml:space="preserve"> PAGEREF _Toc79250789 \h </w:instrText>
+              <w:instrText xml:space="preserve"> PAGEREF _Toc79254196 \h </w:instrText>
             </w:r>
             <w:r>
               <w:rPr>
@@ -409,7 +411,7 @@
               <w:lang w:eastAsia="de-DE"/>
             </w:rPr>
           </w:pPr>
-          <w:hyperlink w:anchor="_Toc79250790" w:history="1">
+          <w:hyperlink w:anchor="_Toc79254197" w:history="1">
             <w:r>
               <w:rPr>
                 <w:rStyle w:val="Hyperlink"/>
@@ -436,7 +438,7 @@
                 <w:noProof/>
                 <w:webHidden/>
               </w:rPr>
-              <w:instrText xml:space="preserve"> PAGEREF _Toc79250790 \h </w:instrText>
+              <w:instrText xml:space="preserve"> PAGEREF _Toc79254197 \h </w:instrText>
             </w:r>
             <w:r>
               <w:rPr>
@@ -479,7 +481,7 @@
               <w:lang w:eastAsia="de-DE"/>
             </w:rPr>
           </w:pPr>
-          <w:hyperlink w:anchor="_Toc79250791" w:history="1">
+          <w:hyperlink w:anchor="_Toc79254198" w:history="1">
             <w:r>
               <w:rPr>
                 <w:rStyle w:val="Hyperlink"/>
@@ -506,7 +508,7 @@
                 <w:noProof/>
                 <w:webHidden/>
               </w:rPr>
-              <w:instrText xml:space="preserve"> PAGEREF _Toc79250791 \h </w:instrText>
+              <w:instrText xml:space="preserve"> PAGEREF _Toc79254198 \h </w:instrText>
             </w:r>
             <w:r>
               <w:rPr>
@@ -565,7 +567,7 @@
       <w:pPr>
         <w:pStyle w:val="berschrift1"/>
       </w:pPr>
-      <w:bookmarkStart w:id="0" w:name="_Toc79250785"/>
+      <w:bookmarkStart w:id="0" w:name="_Toc79254192"/>
       <w:r>
         <w:lastRenderedPageBreak/>
         <w:t>Was ist GAS?</w:t>
@@ -582,7 +584,7 @@
         <w:pStyle w:val="berschrift1"/>
       </w:pPr>
       <w:bookmarkStart w:id="1" w:name="_Wie_arbeitet_GAS?"/>
-      <w:bookmarkStart w:id="2" w:name="_Toc79250786"/>
+      <w:bookmarkStart w:id="2" w:name="_Toc79254193"/>
       <w:bookmarkEnd w:id="1"/>
       <w:r>
         <w:t>Wie arbeitet GAS?</w:t>
@@ -887,6 +889,9 @@
         <w:lastRenderedPageBreak/>
         <w:t>Reicht er jedoch aus, versucht der Algorithmus diesen zu optimieren. Dabei werden bestimmte Kriterien angewandt.</w:t>
       </w:r>
+      <w:r>
+        <w:t xml:space="preserve"> Auch hier wird ein genetischer Algorithmus angewandt. </w:t>
+      </w:r>
     </w:p>
     <w:p>
       <w:r>
@@ -897,7 +902,7 @@
       <w:pPr>
         <w:pStyle w:val="berschrift1"/>
       </w:pPr>
-      <w:bookmarkStart w:id="3" w:name="_Toc79250787"/>
+      <w:bookmarkStart w:id="3" w:name="_Toc79254194"/>
       <w:r>
         <w:t>Wie ist GAS aufgebaut?</w:t>
       </w:r>
@@ -1000,19 +1005,7 @@
           <w:rPr>
             <w:rStyle w:val="Hyperlink"/>
           </w:rPr>
-          <w:t>ein S</w:t>
-        </w:r>
-        <w:r>
-          <w:rPr>
-            <w:rStyle w:val="Hyperlink"/>
-          </w:rPr>
-          <w:t>t</w:t>
-        </w:r>
-        <w:r>
-          <w:rPr>
-            <w:rStyle w:val="Hyperlink"/>
-          </w:rPr>
-          <w:t>undenplan wird erstellt</w:t>
+          <w:t>ein Stundenplan wird erstellt</w:t>
         </w:r>
       </w:hyperlink>
       <w:r>
@@ -1165,7 +1158,7 @@
         <w:pStyle w:val="berschrift1"/>
       </w:pPr>
       <w:bookmarkStart w:id="4" w:name="_Wie_verwalte_ich"/>
-      <w:bookmarkStart w:id="5" w:name="_Toc79250788"/>
+      <w:bookmarkStart w:id="5" w:name="_Toc79254195"/>
       <w:bookmarkEnd w:id="4"/>
       <w:r>
         <w:t>Wie verwalte ich Kurse, LuL und SuS in GAS?</w:t>
@@ -2048,7 +2041,7 @@
         <w:pStyle w:val="berschrift1"/>
       </w:pPr>
       <w:bookmarkStart w:id="6" w:name="_Wie_arbeite_ich"/>
-      <w:bookmarkStart w:id="7" w:name="_Toc79250789"/>
+      <w:bookmarkStart w:id="7" w:name="_Toc79254196"/>
       <w:bookmarkEnd w:id="6"/>
       <w:r>
         <w:t>Wie arbeite ich mit GAS und externen Programmen?</w:t>
@@ -2120,7 +2113,13 @@
         <w:t xml:space="preserve"> In dieser Datei steht jede Zeile für einen Schüler.</w:t>
       </w:r>
       <w:r>
-        <w:t xml:space="preserve"> Durch scrollen nach rechts müsste irgendwann eine Passage mit vielen Punkten und Kreuzen erscheinen. Diese ist relevant für GAS, denn dort sind die Daten zur Kurswahl abgespeichert. Deshalb muss abgezählt werden, in welcher Spalte diese Passage anfängt.</w:t>
+        <w:t xml:space="preserve"> Durch scrollen nach rechts müsste irgendwann eine Passage mit vielen Punkten und Kreuzen erscheinen. Diese ist relevant für GAS, denn dort sind die Daten zur Kurswahl abgespeichert. Deshalb muss abgezählt werden, in welcher Spalte diese Passage anfängt</w:t>
+      </w:r>
+      <w:r>
+        <w:t xml:space="preserve"> (die Buchstabenfolge reicht aus)</w:t>
+      </w:r>
+      <w:r>
+        <w:t>.</w:t>
       </w:r>
       <w:r>
         <w:t xml:space="preserve"> Auch ist die Endspalte relevant. Diese entspricht in der Regel der Anzahl der Kurse plus die Startspalte minus eins.</w:t>
@@ -2321,6 +2320,9 @@
         <w:t xml:space="preserve"> Mit den drei Punkten wird die csv-Datei importiert. Nun müssen die gerade erarbeiteten Daten in die nächsten vier Felder eingetragen werden.</w:t>
       </w:r>
       <w:r>
+        <w:t xml:space="preserve"> Bei den Feldern für die Spalten kann auch die Buchstabenfolge aus den Tabellenkalkulations-Programm verwendet werden.</w:t>
+      </w:r>
+      <w:r>
         <w:t xml:space="preserve"> Zusätzlich unterstützt GAS noch den Import von IDs und Namen der Kurse und SuS. Diese sind jedoch optional und müssten in der Datei manuell abgelesen werden, sind zur Übersicht jedoch zu empfehlen.</w:t>
       </w:r>
       <w:r>
@@ -2369,8 +2371,65 @@
         <w:pStyle w:val="berschrift1"/>
       </w:pPr>
       <w:bookmarkStart w:id="8" w:name="_Wie_stelle_ich"/>
-      <w:bookmarkStart w:id="9" w:name="_Toc79250790"/>
+      <w:bookmarkStart w:id="9" w:name="_Toc79254197"/>
       <w:bookmarkEnd w:id="8"/>
+      <w:r>
+        <w:drawing>
+          <wp:anchor distT="0" distB="0" distL="114300" distR="114300" simplePos="0" relativeHeight="251682816" behindDoc="0" locked="0" layoutInCell="1" allowOverlap="1" wp14:anchorId="1951AA56" wp14:editId="1526AF75">
+            <wp:simplePos x="0" y="0"/>
+            <wp:positionH relativeFrom="margin">
+              <wp:posOffset>3338830</wp:posOffset>
+            </wp:positionH>
+            <wp:positionV relativeFrom="paragraph">
+              <wp:posOffset>322580</wp:posOffset>
+            </wp:positionV>
+            <wp:extent cx="3021965" cy="1895475"/>
+            <wp:effectExtent l="0" t="0" r="6985" b="9525"/>
+            <wp:wrapSquare wrapText="bothSides"/>
+            <wp:docPr id="19" name="Grafik 19"/>
+            <wp:cNvGraphicFramePr>
+              <a:graphicFrameLocks xmlns:a="http://schemas.openxmlformats.org/drawingml/2006/main" noChangeAspect="1"/>
+            </wp:cNvGraphicFramePr>
+            <a:graphic xmlns:a="http://schemas.openxmlformats.org/drawingml/2006/main">
+              <a:graphicData uri="http://schemas.openxmlformats.org/drawingml/2006/picture">
+                <pic:pic xmlns:pic="http://schemas.openxmlformats.org/drawingml/2006/picture">
+                  <pic:nvPicPr>
+                    <pic:cNvPr id="1" name=""/>
+                    <pic:cNvPicPr/>
+                  </pic:nvPicPr>
+                  <pic:blipFill>
+                    <a:blip r:embed="rId15" cstate="print">
+                      <a:extLst>
+                        <a:ext uri="{28A0092B-C50C-407E-A947-70E740481C1C}">
+                          <a14:useLocalDpi xmlns:a14="http://schemas.microsoft.com/office/drawing/2010/main" val="0"/>
+                        </a:ext>
+                      </a:extLst>
+                    </a:blip>
+                    <a:stretch>
+                      <a:fillRect/>
+                    </a:stretch>
+                  </pic:blipFill>
+                  <pic:spPr>
+                    <a:xfrm>
+                      <a:off x="0" y="0"/>
+                      <a:ext cx="3021965" cy="1895475"/>
+                    </a:xfrm>
+                    <a:prstGeom prst="rect">
+                      <a:avLst/>
+                    </a:prstGeom>
+                  </pic:spPr>
+                </pic:pic>
+              </a:graphicData>
+            </a:graphic>
+            <wp14:sizeRelH relativeFrom="margin">
+              <wp14:pctWidth>0</wp14:pctWidth>
+            </wp14:sizeRelH>
+            <wp14:sizeRelV relativeFrom="margin">
+              <wp14:pctHeight>0</wp14:pctHeight>
+            </wp14:sizeRelV>
+          </wp:anchor>
+        </w:drawing>
+      </w:r>
       <w:r>
         <w:t>Wie stelle ich GAS optimal ein</w:t>
       </w:r>
@@ -2390,7 +2449,7 @@
         <mc:AlternateContent>
           <mc:Choice Requires="wps">
             <w:drawing>
-              <wp:anchor distT="0" distB="0" distL="114300" distR="114300" simplePos="0" relativeHeight="251681792" behindDoc="0" locked="0" layoutInCell="1" allowOverlap="1" wp14:anchorId="324310A7" wp14:editId="7F4DDDA3">
+              <wp:anchor distT="0" distB="0" distL="114300" distR="114300" simplePos="0" relativeHeight="251681792" behindDoc="0" locked="0" layoutInCell="1" allowOverlap="1" wp14:anchorId="324310A7" wp14:editId="2AF0BB53">
                 <wp:simplePos x="0" y="0"/>
                 <wp:positionH relativeFrom="column">
                   <wp:posOffset>3350260</wp:posOffset>
@@ -2496,66 +2555,6 @@
         </mc:AlternateContent>
       </w:r>
       <w:r>
-        <w:rPr>
-          <w:noProof/>
-        </w:rPr>
-        <w:drawing>
-          <wp:anchor distT="0" distB="0" distL="114300" distR="114300" simplePos="0" relativeHeight="251679744" behindDoc="0" locked="0" layoutInCell="1" allowOverlap="1" wp14:anchorId="28E504FD" wp14:editId="38F79AA0">
-            <wp:simplePos x="0" y="0"/>
-            <wp:positionH relativeFrom="column">
-              <wp:posOffset>3350260</wp:posOffset>
-            </wp:positionH>
-            <wp:positionV relativeFrom="paragraph">
-              <wp:posOffset>9525</wp:posOffset>
-            </wp:positionV>
-            <wp:extent cx="3068320" cy="1924050"/>
-            <wp:effectExtent l="0" t="0" r="0" b="0"/>
-            <wp:wrapSquare wrapText="bothSides"/>
-            <wp:docPr id="15" name="Grafik 15"/>
-            <wp:cNvGraphicFramePr>
-              <a:graphicFrameLocks xmlns:a="http://schemas.openxmlformats.org/drawingml/2006/main" noChangeAspect="1"/>
-            </wp:cNvGraphicFramePr>
-            <a:graphic xmlns:a="http://schemas.openxmlformats.org/drawingml/2006/main">
-              <a:graphicData uri="http://schemas.openxmlformats.org/drawingml/2006/picture">
-                <pic:pic xmlns:pic="http://schemas.openxmlformats.org/drawingml/2006/picture">
-                  <pic:nvPicPr>
-                    <pic:cNvPr id="15" name="Grafik 15"/>
-                    <pic:cNvPicPr/>
-                  </pic:nvPicPr>
-                  <pic:blipFill>
-                    <a:blip r:embed="rId15" cstate="print">
-                      <a:extLst>
-                        <a:ext uri="{28A0092B-C50C-407E-A947-70E740481C1C}">
-                          <a14:useLocalDpi xmlns:a14="http://schemas.microsoft.com/office/drawing/2010/main" val="0"/>
-                        </a:ext>
-                      </a:extLst>
-                    </a:blip>
-                    <a:stretch>
-                      <a:fillRect/>
-                    </a:stretch>
-                  </pic:blipFill>
-                  <pic:spPr>
-                    <a:xfrm>
-                      <a:off x="0" y="0"/>
-                      <a:ext cx="3068320" cy="1924050"/>
-                    </a:xfrm>
-                    <a:prstGeom prst="rect">
-                      <a:avLst/>
-                    </a:prstGeom>
-                  </pic:spPr>
-                </pic:pic>
-              </a:graphicData>
-            </a:graphic>
-            <wp14:sizeRelH relativeFrom="margin">
-              <wp14:pctWidth>0</wp14:pctWidth>
-            </wp14:sizeRelH>
-            <wp14:sizeRelV relativeFrom="margin">
-              <wp14:pctHeight>0</wp14:pctHeight>
-            </wp14:sizeRelV>
-          </wp:anchor>
-        </w:drawing>
-      </w:r>
-      <w:r>
         <w:t>Im Hauptfenster wird durch den Klick auf „Stundenplan Berechnen“ ein neues Fenster geöffnet.</w:t>
       </w:r>
     </w:p>
@@ -2612,6 +2611,20 @@
     </w:p>
     <w:p>
       <w:r>
+        <w:t xml:space="preserve">Im Feld „Generationen Optimierung“ kann ausgewählt werden, wie viele </w:t>
+      </w:r>
+      <w:r>
+        <w:t>Generationen der genetische Algorithmus bei der Optimierung durchlaufen lässt. Da es jedoch keinen Schwellenwert (keine bekannte optimale Lösung) gibt, werden alle Generationen durchlaufen und der beste resultierende Stundenplan wird ausgewählt</w:t>
+      </w:r>
+      <w:r>
+        <w:t xml:space="preserve"> (dieser wird anhand von einer Score-Funktion bewertet)</w:t>
+      </w:r>
+      <w:r>
+        <w:t>.</w:t>
+      </w:r>
+    </w:p>
+    <w:p>
+      <w:r>
         <w:t xml:space="preserve">Bei „Wahrscheinlichkeit Mutation“ wird angegeben, mit welcher Wahrscheinlichkeit jeder Stundenplan mutiert wird. </w:t>
       </w:r>
       <w:r>
@@ -2696,16 +2709,19 @@
         <w:t xml:space="preserve"> Diese Option ergibt bei der Tournament-Selektion wenig Sinn, denn dann würde der beste Stundenplan mit einer sehr hohen Wahrscheinlichkeit gewählt werden. Das bringt wenig Diversität und wenig Neues.</w:t>
       </w:r>
       <w:r>
-        <w:t xml:space="preserve"> Hat dieser Stundenplan wenig Potential, so wird es nicht aufgehen.</w:t>
-      </w:r>
-      <w:r>
-        <w:t xml:space="preserve"> (Hier empfiehlt sich ein Vergleich mit der echten Evolution</w:t>
-      </w:r>
-      <w:r>
-        <w:t>, würde diese nämlich nicht nach Zufall laufen, sondern immer nur die Besten „Survival of the fittest“ nehmen, dann würden die Dinosaurier heute noch leben und die Evolution hätte keinen Menschen hervorgebracht.)</w:t>
-      </w:r>
-      <w:r>
-        <w:t xml:space="preserve"> Bei einer Roulette-Wheel-Selektion, von der jedoch abgeraten wird, </w:t>
+        <w:t xml:space="preserve"> Hat dieser Stundenplan wenig Potential, so wird es </w:t>
+      </w:r>
+      <w:r>
+        <w:t xml:space="preserve">am Ende </w:t>
+      </w:r>
+      <w:r>
+        <w:t>nicht aufgehen.</w:t>
+      </w:r>
+      <w:r>
+        <w:t xml:space="preserve"> </w:t>
+      </w:r>
+      <w:r>
+        <w:t xml:space="preserve">Bei einer Roulette-Wheel-Selektion, von der jedoch abgeraten wird, </w:t>
       </w:r>
       <w:r>
         <w:t>würde diese Option durchaus Sinn ergeben.</w:t>
@@ -2772,7 +2788,7 @@
       <w:pPr>
         <w:pStyle w:val="berschrift1"/>
       </w:pPr>
-      <w:bookmarkStart w:id="10" w:name="_Toc79250791"/>
+      <w:bookmarkStart w:id="10" w:name="_Toc79254198"/>
       <w:r>
         <w:t>Was kann GAS nicht</w:t>
       </w:r>
@@ -2985,6 +3001,7 @@
         <w:docPartUnique/>
       </w:docPartObj>
     </w:sdtPr>
+    <w:sdtEndPr/>
     <w:sdtContent>
       <w:p>
         <w:pPr>

</xml_diff>